<commit_message>
[Versão 1.1] UC-01 Autenticar acesso ao painel administrativo
</commit_message>
<xml_diff>
--- a/4.3 Caso de Uso - UC-01  Autenticar acesso ao painel administrativo.docx
+++ b/4.3 Caso de Uso - UC-01  Autenticar acesso ao painel administrativo.docx
@@ -2146,16 +2146,6 @@
         <w:br w:type="page"/>
       </w:r>
     </w:p>
-    <w:p>
-      <w:pPr>
-        <w:pStyle w:val="Cabealho"/>
-        <w:rPr>
-          <w:rFonts w:ascii="Tahoma" w:hAnsi="Tahoma" w:cs="Tahoma"/>
-          <w:sz w:val="20"/>
-          <w:szCs w:val="20"/>
-        </w:rPr>
-      </w:pPr>
-    </w:p>
     <w:tbl>
       <w:tblPr>
         <w:tblW w:w="0" w:type="auto"/>
@@ -2204,6 +2194,7 @@
                 <w:b/>
                 <w:bCs/>
               </w:rPr>
+              <w:lastRenderedPageBreak/>
               <w:t xml:space="preserve">7 – REGRAS </w:t>
             </w:r>
             <w:r>
@@ -2793,26 +2784,8 @@
         </w:rPr>
         <w:br w:type="page"/>
       </w:r>
-    </w:p>
-    <w:p>
-      <w:pPr>
-        <w:pStyle w:val="Cabealho"/>
-        <w:rPr>
-          <w:rFonts w:ascii="Tahoma" w:hAnsi="Tahoma" w:cs="Tahoma"/>
-          <w:sz w:val="20"/>
-          <w:szCs w:val="20"/>
-        </w:rPr>
-      </w:pPr>
-    </w:p>
-    <w:p>
-      <w:pPr>
-        <w:pStyle w:val="Cabealho"/>
-        <w:rPr>
-          <w:rFonts w:ascii="Tahoma" w:hAnsi="Tahoma" w:cs="Tahoma"/>
-          <w:sz w:val="20"/>
-          <w:szCs w:val="20"/>
-        </w:rPr>
-      </w:pPr>
+      <w:bookmarkStart w:id="0" w:name="_GoBack"/>
+      <w:bookmarkEnd w:id="0"/>
     </w:p>
     <w:tbl>
       <w:tblPr>
@@ -2862,6 +2835,7 @@
                 <w:b/>
                 <w:bCs/>
               </w:rPr>
+              <w:lastRenderedPageBreak/>
               <w:t xml:space="preserve">8 </w:t>
             </w:r>
             <w:r>
@@ -3667,8 +3641,6 @@
             </w:pPr>
           </w:p>
         </w:tc>
-        <w:bookmarkStart w:id="0" w:name="_GoBack"/>
-        <w:bookmarkEnd w:id="0"/>
       </w:tr>
     </w:tbl>
     <w:p>

</xml_diff>

<commit_message>
[Versão 1.2] UC-01 Autenticar acesso ao painel administrativo, correção na númeração e na estrutura das páginas
</commit_message>
<xml_diff>
--- a/4.3 Caso de Uso - UC-01  Autenticar acesso ao painel administrativo.docx
+++ b/4.3 Caso de Uso - UC-01  Autenticar acesso ao painel administrativo.docx
@@ -1420,7 +1420,18 @@
                 <w:szCs w:val="20"/>
                 <w:u w:val="single"/>
               </w:rPr>
-              <w:t xml:space="preserve">5.1. </w:t>
+              <w:t>5.2</w:t>
+            </w:r>
+            <w:r>
+              <w:rPr>
+                <w:rFonts w:ascii="Tahoma" w:hAnsi="Tahoma" w:cs="Tahoma"/>
+                <w:b/>
+                <w:color w:val="000000" w:themeColor="text1"/>
+                <w:sz w:val="20"/>
+                <w:szCs w:val="20"/>
+                <w:u w:val="single"/>
+              </w:rPr>
+              <w:t xml:space="preserve">. </w:t>
             </w:r>
             <w:r>
               <w:rPr>
@@ -1607,7 +1618,18 @@
                 <w:szCs w:val="20"/>
                 <w:u w:val="single"/>
               </w:rPr>
-              <w:t xml:space="preserve">5.1. </w:t>
+              <w:t>5.3</w:t>
+            </w:r>
+            <w:r>
+              <w:rPr>
+                <w:rFonts w:ascii="Tahoma" w:hAnsi="Tahoma" w:cs="Tahoma"/>
+                <w:b/>
+                <w:color w:val="000000" w:themeColor="text1"/>
+                <w:sz w:val="20"/>
+                <w:szCs w:val="20"/>
+                <w:u w:val="single"/>
+              </w:rPr>
+              <w:t xml:space="preserve">. </w:t>
             </w:r>
             <w:r>
               <w:rPr>
@@ -2128,7 +2150,6 @@
         </w:tc>
       </w:tr>
     </w:tbl>
-    <w:p/>
     <w:p>
       <w:pPr>
         <w:rPr>
@@ -2137,14 +2158,6 @@
           <w:szCs w:val="20"/>
         </w:rPr>
       </w:pPr>
-      <w:r>
-        <w:rPr>
-          <w:rFonts w:ascii="Tahoma" w:hAnsi="Tahoma" w:cs="Tahoma"/>
-          <w:sz w:val="20"/>
-          <w:szCs w:val="20"/>
-        </w:rPr>
-        <w:br w:type="page"/>
-      </w:r>
     </w:p>
     <w:tbl>
       <w:tblPr>
@@ -2194,7 +2207,6 @@
                 <w:b/>
                 <w:bCs/>
               </w:rPr>
-              <w:lastRenderedPageBreak/>
               <w:t xml:space="preserve">7 – REGRAS </w:t>
             </w:r>
             <w:r>
@@ -2742,50 +2754,12 @@
     </w:tbl>
     <w:p>
       <w:pPr>
-        <w:pStyle w:val="Cabealho"/>
         <w:rPr>
           <w:rFonts w:ascii="Tahoma" w:hAnsi="Tahoma" w:cs="Tahoma"/>
           <w:sz w:val="20"/>
           <w:szCs w:val="20"/>
         </w:rPr>
       </w:pPr>
-    </w:p>
-    <w:p>
-      <w:pPr>
-        <w:rPr>
-          <w:rFonts w:ascii="Tahoma" w:hAnsi="Tahoma" w:cs="Tahoma"/>
-          <w:sz w:val="20"/>
-          <w:szCs w:val="20"/>
-        </w:rPr>
-      </w:pPr>
-    </w:p>
-    <w:p>
-      <w:pPr>
-        <w:rPr>
-          <w:rFonts w:ascii="Tahoma" w:hAnsi="Tahoma" w:cs="Tahoma"/>
-          <w:sz w:val="20"/>
-          <w:szCs w:val="20"/>
-        </w:rPr>
-      </w:pPr>
-    </w:p>
-    <w:p>
-      <w:pPr>
-        <w:rPr>
-          <w:rFonts w:ascii="Tahoma" w:hAnsi="Tahoma" w:cs="Tahoma"/>
-          <w:sz w:val="20"/>
-          <w:szCs w:val="20"/>
-        </w:rPr>
-      </w:pPr>
-      <w:r>
-        <w:rPr>
-          <w:rFonts w:ascii="Tahoma" w:hAnsi="Tahoma" w:cs="Tahoma"/>
-          <w:sz w:val="20"/>
-          <w:szCs w:val="20"/>
-        </w:rPr>
-        <w:br w:type="page"/>
-      </w:r>
-      <w:bookmarkStart w:id="0" w:name="_GoBack"/>
-      <w:bookmarkEnd w:id="0"/>
     </w:p>
     <w:tbl>
       <w:tblPr>
@@ -2835,7 +2809,6 @@
                 <w:b/>
                 <w:bCs/>
               </w:rPr>
-              <w:lastRenderedPageBreak/>
               <w:t xml:space="preserve">8 </w:t>
             </w:r>
             <w:r>
@@ -3060,244 +3033,8 @@
                 <w:color w:val="808080" w:themeColor="background1" w:themeShade="80"/>
               </w:rPr>
             </w:pPr>
-          </w:p>
-          <w:p>
-            <w:pPr>
-              <w:pStyle w:val="Cabealho"/>
-              <w:tabs>
-                <w:tab w:val="clear" w:pos="4252"/>
-                <w:tab w:val="clear" w:pos="8504"/>
-                <w:tab w:val="left" w:pos="395"/>
-              </w:tabs>
-              <w:jc w:val="both"/>
-              <w:rPr>
-                <w:rFonts w:ascii="Arial" w:hAnsi="Arial" w:cs="Arial"/>
-                <w:b/>
-                <w:bCs/>
-                <w:color w:val="808080" w:themeColor="background1" w:themeShade="80"/>
-              </w:rPr>
-            </w:pPr>
-          </w:p>
-          <w:p>
-            <w:pPr>
-              <w:pStyle w:val="Cabealho"/>
-              <w:tabs>
-                <w:tab w:val="clear" w:pos="4252"/>
-                <w:tab w:val="clear" w:pos="8504"/>
-                <w:tab w:val="left" w:pos="395"/>
-              </w:tabs>
-              <w:jc w:val="both"/>
-              <w:rPr>
-                <w:rFonts w:ascii="Arial" w:hAnsi="Arial" w:cs="Arial"/>
-                <w:b/>
-                <w:bCs/>
-                <w:color w:val="808080" w:themeColor="background1" w:themeShade="80"/>
-              </w:rPr>
-            </w:pPr>
-          </w:p>
-          <w:p>
-            <w:pPr>
-              <w:pStyle w:val="Cabealho"/>
-              <w:tabs>
-                <w:tab w:val="clear" w:pos="4252"/>
-                <w:tab w:val="clear" w:pos="8504"/>
-                <w:tab w:val="left" w:pos="395"/>
-              </w:tabs>
-              <w:jc w:val="both"/>
-              <w:rPr>
-                <w:rFonts w:ascii="Arial" w:hAnsi="Arial" w:cs="Arial"/>
-                <w:b/>
-                <w:bCs/>
-                <w:color w:val="808080" w:themeColor="background1" w:themeShade="80"/>
-              </w:rPr>
-            </w:pPr>
-          </w:p>
-          <w:p>
-            <w:pPr>
-              <w:pStyle w:val="Cabealho"/>
-              <w:tabs>
-                <w:tab w:val="clear" w:pos="4252"/>
-                <w:tab w:val="clear" w:pos="8504"/>
-                <w:tab w:val="left" w:pos="395"/>
-              </w:tabs>
-              <w:jc w:val="both"/>
-              <w:rPr>
-                <w:rFonts w:ascii="Arial" w:hAnsi="Arial" w:cs="Arial"/>
-                <w:b/>
-                <w:bCs/>
-                <w:color w:val="808080" w:themeColor="background1" w:themeShade="80"/>
-              </w:rPr>
-            </w:pPr>
-          </w:p>
-          <w:p>
-            <w:pPr>
-              <w:pStyle w:val="Cabealho"/>
-              <w:tabs>
-                <w:tab w:val="clear" w:pos="4252"/>
-                <w:tab w:val="clear" w:pos="8504"/>
-                <w:tab w:val="left" w:pos="395"/>
-              </w:tabs>
-              <w:jc w:val="both"/>
-              <w:rPr>
-                <w:rFonts w:ascii="Arial" w:hAnsi="Arial" w:cs="Arial"/>
-                <w:b/>
-                <w:bCs/>
-                <w:color w:val="808080" w:themeColor="background1" w:themeShade="80"/>
-              </w:rPr>
-            </w:pPr>
-          </w:p>
-          <w:p>
-            <w:pPr>
-              <w:pStyle w:val="Cabealho"/>
-              <w:tabs>
-                <w:tab w:val="clear" w:pos="4252"/>
-                <w:tab w:val="clear" w:pos="8504"/>
-                <w:tab w:val="left" w:pos="395"/>
-              </w:tabs>
-              <w:jc w:val="both"/>
-              <w:rPr>
-                <w:rFonts w:ascii="Arial" w:hAnsi="Arial" w:cs="Arial"/>
-                <w:b/>
-                <w:bCs/>
-                <w:color w:val="808080" w:themeColor="background1" w:themeShade="80"/>
-              </w:rPr>
-            </w:pPr>
-          </w:p>
-          <w:p>
-            <w:pPr>
-              <w:pStyle w:val="Cabealho"/>
-              <w:tabs>
-                <w:tab w:val="clear" w:pos="4252"/>
-                <w:tab w:val="clear" w:pos="8504"/>
-                <w:tab w:val="left" w:pos="395"/>
-              </w:tabs>
-              <w:jc w:val="both"/>
-              <w:rPr>
-                <w:rFonts w:ascii="Arial" w:hAnsi="Arial" w:cs="Arial"/>
-                <w:b/>
-                <w:bCs/>
-                <w:color w:val="808080" w:themeColor="background1" w:themeShade="80"/>
-              </w:rPr>
-            </w:pPr>
-          </w:p>
-          <w:p>
-            <w:pPr>
-              <w:pStyle w:val="Cabealho"/>
-              <w:tabs>
-                <w:tab w:val="clear" w:pos="4252"/>
-                <w:tab w:val="clear" w:pos="8504"/>
-                <w:tab w:val="left" w:pos="395"/>
-              </w:tabs>
-              <w:jc w:val="both"/>
-              <w:rPr>
-                <w:rFonts w:ascii="Arial" w:hAnsi="Arial" w:cs="Arial"/>
-                <w:b/>
-                <w:bCs/>
-                <w:color w:val="808080" w:themeColor="background1" w:themeShade="80"/>
-              </w:rPr>
-            </w:pPr>
-          </w:p>
-          <w:p>
-            <w:pPr>
-              <w:pStyle w:val="Cabealho"/>
-              <w:tabs>
-                <w:tab w:val="clear" w:pos="4252"/>
-                <w:tab w:val="clear" w:pos="8504"/>
-                <w:tab w:val="left" w:pos="395"/>
-              </w:tabs>
-              <w:jc w:val="both"/>
-              <w:rPr>
-                <w:rFonts w:ascii="Arial" w:hAnsi="Arial" w:cs="Arial"/>
-                <w:b/>
-                <w:bCs/>
-                <w:color w:val="808080" w:themeColor="background1" w:themeShade="80"/>
-              </w:rPr>
-            </w:pPr>
-          </w:p>
-          <w:p>
-            <w:pPr>
-              <w:pStyle w:val="Cabealho"/>
-              <w:tabs>
-                <w:tab w:val="clear" w:pos="4252"/>
-                <w:tab w:val="clear" w:pos="8504"/>
-                <w:tab w:val="left" w:pos="395"/>
-              </w:tabs>
-              <w:jc w:val="both"/>
-              <w:rPr>
-                <w:rFonts w:ascii="Arial" w:hAnsi="Arial" w:cs="Arial"/>
-                <w:b/>
-                <w:bCs/>
-                <w:color w:val="808080" w:themeColor="background1" w:themeShade="80"/>
-              </w:rPr>
-            </w:pPr>
-          </w:p>
-          <w:p>
-            <w:pPr>
-              <w:pStyle w:val="Cabealho"/>
-              <w:tabs>
-                <w:tab w:val="clear" w:pos="4252"/>
-                <w:tab w:val="clear" w:pos="8504"/>
-                <w:tab w:val="left" w:pos="395"/>
-              </w:tabs>
-              <w:jc w:val="both"/>
-              <w:rPr>
-                <w:rFonts w:ascii="Arial" w:hAnsi="Arial" w:cs="Arial"/>
-                <w:b/>
-                <w:bCs/>
-                <w:color w:val="808080" w:themeColor="background1" w:themeShade="80"/>
-              </w:rPr>
-            </w:pPr>
-          </w:p>
-          <w:p>
-            <w:pPr>
-              <w:pStyle w:val="Cabealho"/>
-              <w:tabs>
-                <w:tab w:val="clear" w:pos="4252"/>
-                <w:tab w:val="clear" w:pos="8504"/>
-                <w:tab w:val="left" w:pos="395"/>
-              </w:tabs>
-              <w:jc w:val="both"/>
-              <w:rPr>
-                <w:rFonts w:ascii="Arial" w:hAnsi="Arial" w:cs="Arial"/>
-                <w:b/>
-                <w:bCs/>
-                <w:color w:val="808080" w:themeColor="background1" w:themeShade="80"/>
-              </w:rPr>
-            </w:pPr>
-          </w:p>
-          <w:p>
-            <w:pPr>
-              <w:pStyle w:val="Cabealho"/>
-              <w:tabs>
-                <w:tab w:val="clear" w:pos="4252"/>
-                <w:tab w:val="clear" w:pos="8504"/>
-                <w:tab w:val="left" w:pos="395"/>
-              </w:tabs>
-              <w:jc w:val="both"/>
-              <w:rPr>
-                <w:rFonts w:ascii="Arial" w:hAnsi="Arial" w:cs="Arial"/>
-                <w:b/>
-                <w:bCs/>
-                <w:color w:val="808080" w:themeColor="background1" w:themeShade="80"/>
-              </w:rPr>
-            </w:pPr>
-          </w:p>
-          <w:p>
-            <w:pPr>
-              <w:pStyle w:val="Cabealho"/>
-              <w:tabs>
-                <w:tab w:val="clear" w:pos="4252"/>
-                <w:tab w:val="clear" w:pos="8504"/>
-                <w:tab w:val="left" w:pos="395"/>
-              </w:tabs>
-              <w:jc w:val="both"/>
-              <w:rPr>
-                <w:rFonts w:ascii="Arial" w:hAnsi="Arial" w:cs="Arial"/>
-                <w:b/>
-                <w:bCs/>
-                <w:color w:val="808080" w:themeColor="background1" w:themeShade="80"/>
-              </w:rPr>
-            </w:pPr>
+            <w:bookmarkStart w:id="0" w:name="_GoBack"/>
+            <w:bookmarkEnd w:id="0"/>
           </w:p>
         </w:tc>
       </w:tr>

</xml_diff>

<commit_message>
Modelo do template atualizado
</commit_message>
<xml_diff>
--- a/4.3 Caso de Uso - UC-01  Autenticar acesso ao painel administrativo.docx
+++ b/4.3 Caso de Uso - UC-01  Autenticar acesso ao painel administrativo.docx
@@ -14,6 +14,7 @@
           <w:insideH w:val="single" w:sz="4" w:space="0" w:color="auto"/>
           <w:insideV w:val="single" w:sz="4" w:space="0" w:color="auto"/>
         </w:tblBorders>
+        <w:tblLayout w:type="fixed"/>
         <w:tblCellMar>
           <w:left w:w="70" w:type="dxa"/>
           <w:right w:w="70" w:type="dxa"/>
@@ -21,12 +22,13 @@
         <w:tblLook w:val="0000" w:firstRow="0" w:lastRow="0" w:firstColumn="0" w:lastColumn="0" w:noHBand="0" w:noVBand="0"/>
       </w:tblPr>
       <w:tblGrid>
-        <w:gridCol w:w="9283"/>
+        <w:gridCol w:w="851"/>
+        <w:gridCol w:w="8432"/>
       </w:tblGrid>
       <w:tr>
         <w:tc>
           <w:tcPr>
-            <w:tcW w:w="9283" w:type="dxa"/>
+            <w:tcW w:w="851" w:type="dxa"/>
             <w:tcBorders>
               <w:bottom w:val="single" w:sz="4" w:space="0" w:color="auto"/>
             </w:tcBorders>
@@ -35,17 +37,125 @@
           <w:p>
             <w:pPr>
               <w:pStyle w:val="Cabealho"/>
-              <w:rPr>
-                <w:rFonts w:ascii="Arial" w:hAnsi="Arial" w:cs="Arial"/>
-                <w:b/>
-              </w:rPr>
-            </w:pPr>
-            <w:r>
-              <w:rPr>
-                <w:rFonts w:ascii="Arial" w:hAnsi="Arial" w:cs="Arial"/>
-                <w:b/>
-              </w:rPr>
-              <w:t>1 – DESCRIÇÃO</w:t>
+              <w:jc w:val="center"/>
+              <w:rPr>
+                <w:rFonts w:ascii="Arial" w:hAnsi="Arial" w:cs="Arial"/>
+                <w:b/>
+              </w:rPr>
+            </w:pPr>
+            <w:r>
+              <w:rPr>
+                <w:rFonts w:ascii="Arial" w:hAnsi="Arial" w:cs="Arial"/>
+                <w:b/>
+              </w:rPr>
+              <w:t>ID</w:t>
+            </w:r>
+          </w:p>
+        </w:tc>
+        <w:tc>
+          <w:tcPr>
+            <w:tcW w:w="8432" w:type="dxa"/>
+            <w:tcBorders>
+              <w:bottom w:val="single" w:sz="4" w:space="0" w:color="auto"/>
+            </w:tcBorders>
+            <w:shd w:val="clear" w:color="auto" w:fill="BFBFBF" w:themeFill="background1" w:themeFillShade="BF"/>
+          </w:tcPr>
+          <w:p>
+            <w:pPr>
+              <w:pStyle w:val="Cabealho"/>
+              <w:rPr>
+                <w:rFonts w:ascii="Arial" w:hAnsi="Arial" w:cs="Arial"/>
+                <w:b/>
+              </w:rPr>
+            </w:pPr>
+            <w:r>
+              <w:rPr>
+                <w:rFonts w:ascii="Arial" w:hAnsi="Arial" w:cs="Arial"/>
+                <w:b/>
+              </w:rPr>
+              <w:t>TÍTULO DO CASO DE USO</w:t>
+            </w:r>
+          </w:p>
+        </w:tc>
+      </w:tr>
+      <w:tr>
+        <w:tc>
+          <w:tcPr>
+            <w:tcW w:w="851" w:type="dxa"/>
+            <w:tcBorders>
+              <w:bottom w:val="single" w:sz="4" w:space="0" w:color="auto"/>
+            </w:tcBorders>
+          </w:tcPr>
+          <w:p>
+            <w:pPr>
+              <w:pStyle w:val="Cabealho"/>
+              <w:spacing w:before="240"/>
+              <w:jc w:val="center"/>
+              <w:rPr>
+                <w:rFonts w:ascii="Arial" w:hAnsi="Arial" w:cs="Arial"/>
+                <w:b/>
+                <w:bCs/>
+                <w:color w:val="000000" w:themeColor="text1"/>
+              </w:rPr>
+            </w:pPr>
+            <w:r>
+              <w:rPr>
+                <w:rFonts w:ascii="Arial" w:hAnsi="Arial" w:cs="Arial"/>
+                <w:b/>
+                <w:bCs/>
+                <w:color w:val="000000" w:themeColor="text1"/>
+              </w:rPr>
+              <w:t>UC-01</w:t>
+            </w:r>
+          </w:p>
+          <w:p>
+            <w:pPr>
+              <w:pStyle w:val="Cabealho"/>
+              <w:rPr>
+                <w:rFonts w:ascii="Arial" w:hAnsi="Arial" w:cs="Arial"/>
+                <w:b/>
+                <w:bCs/>
+                <w:color w:val="000000" w:themeColor="text1"/>
+              </w:rPr>
+            </w:pPr>
+          </w:p>
+        </w:tc>
+        <w:tc>
+          <w:tcPr>
+            <w:tcW w:w="8432" w:type="dxa"/>
+            <w:tcBorders>
+              <w:bottom w:val="single" w:sz="4" w:space="0" w:color="auto"/>
+            </w:tcBorders>
+          </w:tcPr>
+          <w:p>
+            <w:pPr>
+              <w:pStyle w:val="Cabealho"/>
+              <w:rPr>
+                <w:rFonts w:ascii="Arial" w:hAnsi="Arial" w:cs="Arial"/>
+                <w:b/>
+                <w:bCs/>
+                <w:color w:val="000000" w:themeColor="text1"/>
+              </w:rPr>
+            </w:pPr>
+          </w:p>
+          <w:p>
+            <w:pPr>
+              <w:pStyle w:val="Cabealho"/>
+              <w:rPr>
+                <w:rFonts w:ascii="Arial" w:hAnsi="Arial" w:cs="Arial"/>
+                <w:b/>
+                <w:bCs/>
+                <w:color w:val="000000" w:themeColor="text1"/>
+              </w:rPr>
+            </w:pPr>
+            <w:r>
+              <w:rPr>
+                <w:rFonts w:ascii="Arial" w:hAnsi="Arial" w:cs="Arial"/>
+                <w:b/>
+                <w:bCs/>
+                <w:color w:val="000000" w:themeColor="text1"/>
+              </w:rPr>
+              <w:t>AUTENTICAR ACESSO AO PAINEL ADMINISTRATIVO</w:t>
             </w:r>
           </w:p>
         </w:tc>
@@ -54,63 +164,7 @@
         <w:tc>
           <w:tcPr>
             <w:tcW w:w="9283" w:type="dxa"/>
-            <w:tcBorders>
-              <w:bottom w:val="single" w:sz="4" w:space="0" w:color="auto"/>
-            </w:tcBorders>
-          </w:tcPr>
-          <w:p>
-            <w:pPr>
-              <w:pStyle w:val="Cabealho"/>
-              <w:rPr>
-                <w:rFonts w:ascii="Arial" w:hAnsi="Arial" w:cs="Arial"/>
-                <w:b/>
-                <w:bCs/>
-                <w:color w:val="808080" w:themeColor="background1" w:themeShade="80"/>
-              </w:rPr>
-            </w:pPr>
-          </w:p>
-          <w:p>
-            <w:pPr>
-              <w:pStyle w:val="Cabealho"/>
-              <w:rPr>
-                <w:rFonts w:ascii="Arial" w:hAnsi="Arial" w:cs="Arial"/>
-                <w:bCs/>
-                <w:color w:val="000000" w:themeColor="text1"/>
-              </w:rPr>
-            </w:pPr>
-            <w:r>
-              <w:rPr>
-                <w:rFonts w:ascii="Arial" w:hAnsi="Arial" w:cs="Arial"/>
-                <w:bCs/>
-                <w:color w:val="808080" w:themeColor="background1" w:themeShade="80"/>
-              </w:rPr>
-              <w:t xml:space="preserve"> </w:t>
-            </w:r>
-            <w:r>
-              <w:rPr>
-                <w:rFonts w:ascii="Arial" w:hAnsi="Arial" w:cs="Arial"/>
-                <w:bCs/>
-                <w:color w:val="000000" w:themeColor="text1"/>
-              </w:rPr>
-              <w:t>Autenticar acesso ao painel administrativo</w:t>
-            </w:r>
-          </w:p>
-          <w:p>
-            <w:pPr>
-              <w:pStyle w:val="Cabealho"/>
-              <w:rPr>
-                <w:rFonts w:ascii="Arial" w:hAnsi="Arial" w:cs="Arial"/>
-                <w:b/>
-                <w:bCs/>
-              </w:rPr>
-            </w:pPr>
-          </w:p>
-        </w:tc>
-      </w:tr>
-      <w:tr>
-        <w:tc>
-          <w:tcPr>
-            <w:tcW w:w="9283" w:type="dxa"/>
+            <w:gridSpan w:val="2"/>
             <w:tcBorders>
               <w:top w:val="single" w:sz="4" w:space="0" w:color="auto"/>
               <w:left w:val="single" w:sz="4" w:space="0" w:color="auto"/>
@@ -165,6 +219,7 @@
         <w:tc>
           <w:tcPr>
             <w:tcW w:w="9283" w:type="dxa"/>
+            <w:gridSpan w:val="2"/>
             <w:tcBorders>
               <w:top w:val="single" w:sz="4" w:space="0" w:color="auto"/>
               <w:left w:val="single" w:sz="4" w:space="0" w:color="auto"/>
@@ -300,6 +355,7 @@
         <w:tc>
           <w:tcPr>
             <w:tcW w:w="9283" w:type="dxa"/>
+            <w:gridSpan w:val="2"/>
             <w:tcBorders>
               <w:top w:val="single" w:sz="4" w:space="0" w:color="auto"/>
               <w:left w:val="single" w:sz="4" w:space="0" w:color="auto"/>
@@ -350,6 +406,7 @@
         <w:tc>
           <w:tcPr>
             <w:tcW w:w="9283" w:type="dxa"/>
+            <w:gridSpan w:val="2"/>
             <w:tcBorders>
               <w:top w:val="single" w:sz="4" w:space="0" w:color="auto"/>
               <w:left w:val="single" w:sz="4" w:space="0" w:color="auto"/>
@@ -471,6 +528,7 @@
         <w:tc>
           <w:tcPr>
             <w:tcW w:w="9283" w:type="dxa"/>
+            <w:gridSpan w:val="2"/>
             <w:tcBorders>
               <w:top w:val="single" w:sz="4" w:space="0" w:color="auto"/>
               <w:left w:val="single" w:sz="4" w:space="0" w:color="auto"/>
@@ -529,6 +587,7 @@
         <w:tc>
           <w:tcPr>
             <w:tcW w:w="9283" w:type="dxa"/>
+            <w:gridSpan w:val="2"/>
             <w:tcBorders>
               <w:top w:val="single" w:sz="4" w:space="0" w:color="auto"/>
               <w:left w:val="single" w:sz="4" w:space="0" w:color="auto"/>
@@ -1018,6 +1077,7 @@
         <w:tc>
           <w:tcPr>
             <w:tcW w:w="9283" w:type="dxa"/>
+            <w:gridSpan w:val="2"/>
             <w:tcBorders>
               <w:top w:val="single" w:sz="4" w:space="0" w:color="auto"/>
               <w:left w:val="single" w:sz="4" w:space="0" w:color="auto"/>
@@ -1076,6 +1136,7 @@
         <w:tc>
           <w:tcPr>
             <w:tcW w:w="9283" w:type="dxa"/>
+            <w:gridSpan w:val="2"/>
             <w:tcBorders>
               <w:top w:val="single" w:sz="4" w:space="0" w:color="auto"/>
               <w:left w:val="single" w:sz="4" w:space="0" w:color="auto"/>
@@ -1947,6 +2008,7 @@
         <w:tc>
           <w:tcPr>
             <w:tcW w:w="9283" w:type="dxa"/>
+            <w:gridSpan w:val="2"/>
             <w:tcBorders>
               <w:top w:val="single" w:sz="4" w:space="0" w:color="auto"/>
               <w:left w:val="single" w:sz="4" w:space="0" w:color="auto"/>
@@ -2006,6 +2068,7 @@
         <w:tc>
           <w:tcPr>
             <w:tcW w:w="9283" w:type="dxa"/>
+            <w:gridSpan w:val="2"/>
             <w:tcBorders>
               <w:top w:val="single" w:sz="4" w:space="0" w:color="auto"/>
               <w:left w:val="single" w:sz="4" w:space="0" w:color="auto"/>
@@ -2033,24 +2096,14 @@
                 <w:color w:val="000000" w:themeColor="text1"/>
               </w:rPr>
             </w:pPr>
-            <w:proofErr w:type="spellStart"/>
-            <w:r>
-              <w:rPr>
-                <w:rFonts w:ascii="Arial" w:hAnsi="Arial" w:cs="Arial"/>
-                <w:bCs/>
-                <w:color w:val="000000" w:themeColor="text1"/>
-              </w:rPr>
-              <w:t>L</w:t>
-            </w:r>
-            <w:r>
-              <w:rPr>
-                <w:rFonts w:ascii="Arial" w:hAnsi="Arial" w:cs="Arial"/>
-                <w:bCs/>
-                <w:color w:val="000000" w:themeColor="text1"/>
-              </w:rPr>
-              <w:t>ogin</w:t>
-            </w:r>
-            <w:proofErr w:type="spellEnd"/>
+            <w:r>
+              <w:rPr>
+                <w:rFonts w:ascii="Arial" w:hAnsi="Arial" w:cs="Arial"/>
+                <w:bCs/>
+                <w:color w:val="000000" w:themeColor="text1"/>
+              </w:rPr>
+              <w:t>Ator</w:t>
+            </w:r>
             <w:r>
               <w:rPr>
                 <w:rFonts w:ascii="Arial" w:hAnsi="Arial" w:cs="Arial"/>
@@ -2065,75 +2118,23 @@
                 <w:bCs/>
                 <w:color w:val="000000" w:themeColor="text1"/>
               </w:rPr>
-              <w:t xml:space="preserve">do ator </w:t>
-            </w:r>
-            <w:r>
-              <w:rPr>
-                <w:rFonts w:ascii="Arial" w:hAnsi="Arial" w:cs="Arial"/>
-                <w:bCs/>
-                <w:color w:val="000000" w:themeColor="text1"/>
-              </w:rPr>
-              <w:t xml:space="preserve">efetivado </w:t>
-            </w:r>
-            <w:r>
-              <w:rPr>
-                <w:rFonts w:ascii="Arial" w:hAnsi="Arial" w:cs="Arial"/>
-                <w:bCs/>
-                <w:color w:val="000000" w:themeColor="text1"/>
-              </w:rPr>
-              <w:t>com sucesso.</w:t>
-            </w:r>
-          </w:p>
-          <w:p>
-            <w:pPr>
-              <w:pStyle w:val="Cabealho"/>
-              <w:rPr>
-                <w:rFonts w:ascii="Arial" w:hAnsi="Arial" w:cs="Arial"/>
-                <w:bCs/>
-                <w:color w:val="000000" w:themeColor="text1"/>
-              </w:rPr>
-            </w:pPr>
-            <w:r>
-              <w:rPr>
-                <w:rFonts w:ascii="Arial" w:hAnsi="Arial" w:cs="Arial"/>
-                <w:bCs/>
-                <w:color w:val="000000" w:themeColor="text1"/>
-              </w:rPr>
-              <w:t>Ator</w:t>
-            </w:r>
-            <w:r>
-              <w:rPr>
-                <w:rFonts w:ascii="Arial" w:hAnsi="Arial" w:cs="Arial"/>
-                <w:bCs/>
-                <w:color w:val="000000" w:themeColor="text1"/>
-              </w:rPr>
-              <w:t xml:space="preserve"> </w:t>
-            </w:r>
-            <w:r>
-              <w:rPr>
-                <w:rFonts w:ascii="Arial" w:hAnsi="Arial" w:cs="Arial"/>
-                <w:bCs/>
-                <w:color w:val="000000" w:themeColor="text1"/>
-              </w:rPr>
               <w:t xml:space="preserve">redirecionado para a </w:t>
             </w:r>
-            <w:proofErr w:type="spellStart"/>
-            <w:r>
-              <w:rPr>
-                <w:rFonts w:ascii="Arial" w:hAnsi="Arial" w:cs="Arial"/>
-                <w:bCs/>
-                <w:color w:val="000000" w:themeColor="text1"/>
-              </w:rPr>
-              <w:t>dashboard</w:t>
-            </w:r>
-            <w:proofErr w:type="spellEnd"/>
-            <w:r>
-              <w:rPr>
-                <w:rFonts w:ascii="Arial" w:hAnsi="Arial" w:cs="Arial"/>
-                <w:bCs/>
-                <w:color w:val="000000" w:themeColor="text1"/>
-              </w:rPr>
-              <w:t xml:space="preserve"> principal do painel.</w:t>
+            <w:r>
+              <w:rPr>
+                <w:rFonts w:ascii="Arial" w:hAnsi="Arial" w:cs="Arial"/>
+                <w:bCs/>
+                <w:color w:val="000000" w:themeColor="text1"/>
+              </w:rPr>
+              <w:t>tela inicial</w:t>
+            </w:r>
+            <w:r>
+              <w:rPr>
+                <w:rFonts w:ascii="Arial" w:hAnsi="Arial" w:cs="Arial"/>
+                <w:bCs/>
+                <w:color w:val="000000" w:themeColor="text1"/>
+              </w:rPr>
+              <w:t xml:space="preserve"> do painel.</w:t>
             </w:r>
           </w:p>
           <w:p>
@@ -2158,6 +2159,8 @@
           <w:szCs w:val="20"/>
         </w:rPr>
       </w:pPr>
+      <w:bookmarkStart w:id="0" w:name="_GoBack"/>
+      <w:bookmarkEnd w:id="0"/>
     </w:p>
     <w:tbl>
       <w:tblPr>
@@ -2247,365 +2250,6 @@
               <w:right w:val="single" w:sz="4" w:space="0" w:color="auto"/>
             </w:tcBorders>
           </w:tcPr>
-          <w:p>
-            <w:pPr>
-              <w:pStyle w:val="Cabealho"/>
-              <w:rPr>
-                <w:rFonts w:ascii="Arial" w:hAnsi="Arial" w:cs="Arial"/>
-                <w:b/>
-                <w:bCs/>
-                <w:color w:val="808080" w:themeColor="background1" w:themeShade="80"/>
-              </w:rPr>
-            </w:pPr>
-          </w:p>
-          <w:p>
-            <w:pPr>
-              <w:pStyle w:val="Cabealho"/>
-              <w:tabs>
-                <w:tab w:val="clear" w:pos="4252"/>
-                <w:tab w:val="clear" w:pos="8504"/>
-                <w:tab w:val="left" w:pos="395"/>
-              </w:tabs>
-              <w:jc w:val="both"/>
-              <w:rPr>
-                <w:rFonts w:ascii="Tahoma" w:hAnsi="Tahoma" w:cs="Tahoma"/>
-                <w:b/>
-                <w:color w:val="000000" w:themeColor="text1"/>
-                <w:sz w:val="20"/>
-                <w:szCs w:val="20"/>
-              </w:rPr>
-            </w:pPr>
-            <w:r>
-              <w:rPr>
-                <w:rFonts w:ascii="Tahoma" w:hAnsi="Tahoma" w:cs="Tahoma"/>
-                <w:b/>
-                <w:color w:val="000000" w:themeColor="text1"/>
-                <w:sz w:val="20"/>
-                <w:szCs w:val="20"/>
-              </w:rPr>
-              <w:t xml:space="preserve">Regra de validação de campos obrigatórios: </w:t>
-            </w:r>
-            <w:r>
-              <w:rPr>
-                <w:rFonts w:ascii="Tahoma" w:hAnsi="Tahoma" w:cs="Tahoma"/>
-                <w:color w:val="000000" w:themeColor="text1"/>
-                <w:sz w:val="20"/>
-                <w:szCs w:val="20"/>
-              </w:rPr>
-              <w:t xml:space="preserve">Os campos obrigatórios são </w:t>
-            </w:r>
-            <w:r>
-              <w:rPr>
-                <w:rFonts w:ascii="Tahoma" w:hAnsi="Tahoma" w:cs="Tahoma"/>
-                <w:color w:val="000000" w:themeColor="text1"/>
-                <w:sz w:val="20"/>
-                <w:szCs w:val="20"/>
-              </w:rPr>
-              <w:t>exibidos pelo sistema através de uma mensagem</w:t>
-            </w:r>
-            <w:r>
-              <w:rPr>
-                <w:rFonts w:ascii="Tahoma" w:hAnsi="Tahoma" w:cs="Tahoma"/>
-                <w:color w:val="000000" w:themeColor="text1"/>
-                <w:sz w:val="20"/>
-                <w:szCs w:val="20"/>
-              </w:rPr>
-              <w:t xml:space="preserve"> com um contorno em vermelho, sendo esse um sinal </w:t>
-            </w:r>
-            <w:r>
-              <w:rPr>
-                <w:rFonts w:ascii="Tahoma" w:hAnsi="Tahoma" w:cs="Tahoma"/>
-                <w:color w:val="000000" w:themeColor="text1"/>
-                <w:sz w:val="20"/>
-                <w:szCs w:val="20"/>
-              </w:rPr>
-              <w:t>de mensagens de obrigatoriedade ou erro.</w:t>
-            </w:r>
-          </w:p>
-          <w:p>
-            <w:pPr>
-              <w:pStyle w:val="Cabealho"/>
-              <w:tabs>
-                <w:tab w:val="clear" w:pos="4252"/>
-                <w:tab w:val="clear" w:pos="8504"/>
-                <w:tab w:val="left" w:pos="395"/>
-              </w:tabs>
-              <w:jc w:val="both"/>
-              <w:rPr>
-                <w:rFonts w:ascii="Tahoma" w:hAnsi="Tahoma" w:cs="Tahoma"/>
-                <w:b/>
-                <w:color w:val="808080" w:themeColor="background1" w:themeShade="80"/>
-                <w:sz w:val="20"/>
-                <w:szCs w:val="20"/>
-              </w:rPr>
-            </w:pPr>
-          </w:p>
-          <w:p>
-            <w:pPr>
-              <w:pStyle w:val="Cabealho"/>
-              <w:tabs>
-                <w:tab w:val="clear" w:pos="4252"/>
-                <w:tab w:val="clear" w:pos="8504"/>
-                <w:tab w:val="left" w:pos="395"/>
-              </w:tabs>
-              <w:jc w:val="both"/>
-              <w:rPr>
-                <w:rFonts w:ascii="Tahoma" w:hAnsi="Tahoma" w:cs="Tahoma"/>
-                <w:b/>
-                <w:color w:val="000000" w:themeColor="text1"/>
-                <w:sz w:val="20"/>
-                <w:szCs w:val="20"/>
-              </w:rPr>
-            </w:pPr>
-            <w:r>
-              <w:rPr>
-                <w:rFonts w:ascii="Tahoma" w:hAnsi="Tahoma" w:cs="Tahoma"/>
-                <w:b/>
-                <w:color w:val="000000" w:themeColor="text1"/>
-                <w:sz w:val="20"/>
-                <w:szCs w:val="20"/>
-              </w:rPr>
-              <w:t>Limite de caracteres de campos</w:t>
-            </w:r>
-            <w:r>
-              <w:rPr>
-                <w:rFonts w:ascii="Tahoma" w:hAnsi="Tahoma" w:cs="Tahoma"/>
-                <w:b/>
-                <w:color w:val="000000" w:themeColor="text1"/>
-                <w:sz w:val="20"/>
-                <w:szCs w:val="20"/>
-              </w:rPr>
-              <w:t xml:space="preserve">: </w:t>
-            </w:r>
-          </w:p>
-          <w:p>
-            <w:pPr>
-              <w:pStyle w:val="Cabealho"/>
-              <w:tabs>
-                <w:tab w:val="clear" w:pos="4252"/>
-                <w:tab w:val="clear" w:pos="8504"/>
-                <w:tab w:val="left" w:pos="395"/>
-              </w:tabs>
-              <w:jc w:val="both"/>
-              <w:rPr>
-                <w:rFonts w:ascii="Tahoma" w:hAnsi="Tahoma" w:cs="Tahoma"/>
-                <w:color w:val="000000" w:themeColor="text1"/>
-                <w:sz w:val="20"/>
-                <w:szCs w:val="20"/>
-              </w:rPr>
-            </w:pPr>
-          </w:p>
-          <w:tbl>
-            <w:tblPr>
-              <w:tblStyle w:val="Tabelacomgrade"/>
-              <w:tblW w:w="0" w:type="auto"/>
-              <w:tblLook w:val="04A0" w:firstRow="1" w:lastRow="0" w:firstColumn="1" w:lastColumn="0" w:noHBand="0" w:noVBand="1"/>
-            </w:tblPr>
-            <w:tblGrid>
-              <w:gridCol w:w="4564"/>
-              <w:gridCol w:w="4564"/>
-            </w:tblGrid>
-            <w:tr>
-              <w:tc>
-                <w:tcPr>
-                  <w:tcW w:w="4564" w:type="dxa"/>
-                </w:tcPr>
-                <w:p>
-                  <w:pPr>
-                    <w:pStyle w:val="Cabealho"/>
-                    <w:tabs>
-                      <w:tab w:val="clear" w:pos="4252"/>
-                      <w:tab w:val="clear" w:pos="8504"/>
-                      <w:tab w:val="left" w:pos="395"/>
-                    </w:tabs>
-                    <w:jc w:val="both"/>
-                    <w:rPr>
-                      <w:rFonts w:ascii="Tahoma" w:hAnsi="Tahoma" w:cs="Tahoma"/>
-                      <w:b/>
-                      <w:color w:val="000000" w:themeColor="text1"/>
-                      <w:sz w:val="20"/>
-                      <w:szCs w:val="20"/>
-                    </w:rPr>
-                  </w:pPr>
-                  <w:r>
-                    <w:rPr>
-                      <w:rFonts w:ascii="Tahoma" w:hAnsi="Tahoma" w:cs="Tahoma"/>
-                      <w:b/>
-                      <w:color w:val="000000" w:themeColor="text1"/>
-                      <w:sz w:val="20"/>
-                      <w:szCs w:val="20"/>
-                    </w:rPr>
-                    <w:t>Campo</w:t>
-                  </w:r>
-                </w:p>
-              </w:tc>
-              <w:tc>
-                <w:tcPr>
-                  <w:tcW w:w="4564" w:type="dxa"/>
-                </w:tcPr>
-                <w:p>
-                  <w:pPr>
-                    <w:pStyle w:val="Cabealho"/>
-                    <w:tabs>
-                      <w:tab w:val="clear" w:pos="4252"/>
-                      <w:tab w:val="clear" w:pos="8504"/>
-                      <w:tab w:val="left" w:pos="395"/>
-                    </w:tabs>
-                    <w:jc w:val="both"/>
-                    <w:rPr>
-                      <w:rFonts w:ascii="Tahoma" w:hAnsi="Tahoma" w:cs="Tahoma"/>
-                      <w:b/>
-                      <w:color w:val="000000" w:themeColor="text1"/>
-                      <w:sz w:val="20"/>
-                      <w:szCs w:val="20"/>
-                    </w:rPr>
-                  </w:pPr>
-                  <w:r>
-                    <w:rPr>
-                      <w:rFonts w:ascii="Tahoma" w:hAnsi="Tahoma" w:cs="Tahoma"/>
-                      <w:b/>
-                      <w:color w:val="000000" w:themeColor="text1"/>
-                      <w:sz w:val="20"/>
-                      <w:szCs w:val="20"/>
-                    </w:rPr>
-                    <w:t>Limite de caracteres</w:t>
-                  </w:r>
-                </w:p>
-              </w:tc>
-            </w:tr>
-            <w:tr>
-              <w:tc>
-                <w:tcPr>
-                  <w:tcW w:w="4564" w:type="dxa"/>
-                </w:tcPr>
-                <w:p>
-                  <w:pPr>
-                    <w:pStyle w:val="Cabealho"/>
-                    <w:tabs>
-                      <w:tab w:val="clear" w:pos="4252"/>
-                      <w:tab w:val="clear" w:pos="8504"/>
-                      <w:tab w:val="left" w:pos="395"/>
-                    </w:tabs>
-                    <w:jc w:val="both"/>
-                    <w:rPr>
-                      <w:rFonts w:ascii="Tahoma" w:hAnsi="Tahoma" w:cs="Tahoma"/>
-                      <w:color w:val="000000" w:themeColor="text1"/>
-                      <w:sz w:val="20"/>
-                      <w:szCs w:val="20"/>
-                    </w:rPr>
-                  </w:pPr>
-                  <w:proofErr w:type="spellStart"/>
-                  <w:r>
-                    <w:rPr>
-                      <w:rFonts w:ascii="Tahoma" w:hAnsi="Tahoma" w:cs="Tahoma"/>
-                      <w:color w:val="000000" w:themeColor="text1"/>
-                      <w:sz w:val="20"/>
-                      <w:szCs w:val="20"/>
-                    </w:rPr>
-                    <w:t>User</w:t>
-                  </w:r>
-                  <w:proofErr w:type="spellEnd"/>
-                </w:p>
-              </w:tc>
-              <w:tc>
-                <w:tcPr>
-                  <w:tcW w:w="4564" w:type="dxa"/>
-                </w:tcPr>
-                <w:p>
-                  <w:pPr>
-                    <w:pStyle w:val="Cabealho"/>
-                    <w:tabs>
-                      <w:tab w:val="clear" w:pos="4252"/>
-                      <w:tab w:val="clear" w:pos="8504"/>
-                      <w:tab w:val="left" w:pos="395"/>
-                    </w:tabs>
-                    <w:jc w:val="both"/>
-                    <w:rPr>
-                      <w:rFonts w:ascii="Tahoma" w:hAnsi="Tahoma" w:cs="Tahoma"/>
-                      <w:color w:val="000000" w:themeColor="text1"/>
-                      <w:sz w:val="20"/>
-                      <w:szCs w:val="20"/>
-                    </w:rPr>
-                  </w:pPr>
-                  <w:r>
-                    <w:rPr>
-                      <w:rFonts w:ascii="Tahoma" w:hAnsi="Tahoma" w:cs="Tahoma"/>
-                      <w:color w:val="000000" w:themeColor="text1"/>
-                      <w:sz w:val="20"/>
-                      <w:szCs w:val="20"/>
-                    </w:rPr>
-                    <w:t>20</w:t>
-                  </w:r>
-                </w:p>
-              </w:tc>
-            </w:tr>
-            <w:tr>
-              <w:tc>
-                <w:tcPr>
-                  <w:tcW w:w="4564" w:type="dxa"/>
-                </w:tcPr>
-                <w:p>
-                  <w:pPr>
-                    <w:pStyle w:val="Cabealho"/>
-                    <w:tabs>
-                      <w:tab w:val="clear" w:pos="4252"/>
-                      <w:tab w:val="clear" w:pos="8504"/>
-                      <w:tab w:val="left" w:pos="395"/>
-                    </w:tabs>
-                    <w:jc w:val="both"/>
-                    <w:rPr>
-                      <w:rFonts w:ascii="Tahoma" w:hAnsi="Tahoma" w:cs="Tahoma"/>
-                      <w:color w:val="000000" w:themeColor="text1"/>
-                      <w:sz w:val="20"/>
-                      <w:szCs w:val="20"/>
-                    </w:rPr>
-                  </w:pPr>
-                  <w:proofErr w:type="spellStart"/>
-                  <w:r>
-                    <w:rPr>
-                      <w:rFonts w:ascii="Tahoma" w:hAnsi="Tahoma" w:cs="Tahoma"/>
-                      <w:color w:val="000000" w:themeColor="text1"/>
-                      <w:sz w:val="20"/>
-                      <w:szCs w:val="20"/>
-                    </w:rPr>
-                    <w:t>Password</w:t>
-                  </w:r>
-                  <w:proofErr w:type="spellEnd"/>
-                </w:p>
-              </w:tc>
-              <w:tc>
-                <w:tcPr>
-                  <w:tcW w:w="4564" w:type="dxa"/>
-                </w:tcPr>
-                <w:p>
-                  <w:pPr>
-                    <w:pStyle w:val="Cabealho"/>
-                    <w:tabs>
-                      <w:tab w:val="clear" w:pos="4252"/>
-                      <w:tab w:val="clear" w:pos="8504"/>
-                      <w:tab w:val="left" w:pos="395"/>
-                    </w:tabs>
-                    <w:jc w:val="both"/>
-                    <w:rPr>
-                      <w:rFonts w:ascii="Tahoma" w:hAnsi="Tahoma" w:cs="Tahoma"/>
-                      <w:color w:val="000000" w:themeColor="text1"/>
-                      <w:sz w:val="20"/>
-                      <w:szCs w:val="20"/>
-                    </w:rPr>
-                  </w:pPr>
-                  <w:r>
-                    <w:rPr>
-                      <w:rFonts w:ascii="Tahoma" w:hAnsi="Tahoma" w:cs="Tahoma"/>
-                      <w:color w:val="000000" w:themeColor="text1"/>
-                      <w:sz w:val="20"/>
-                      <w:szCs w:val="20"/>
-                    </w:rPr>
-                    <w:t>12</w:t>
-                  </w:r>
-                </w:p>
-              </w:tc>
-            </w:tr>
-          </w:tbl>
           <w:p>
             <w:pPr>
               <w:pStyle w:val="Cabealho"/>
@@ -3033,8 +2677,6 @@
                 <w:color w:val="808080" w:themeColor="background1" w:themeShade="80"/>
               </w:rPr>
             </w:pPr>
-            <w:bookmarkStart w:id="0" w:name="_GoBack"/>
-            <w:bookmarkEnd w:id="0"/>
           </w:p>
         </w:tc>
       </w:tr>

</xml_diff>